<commit_message>
RM06: Inclusão do Levantamento/Definição da Arquitetura.
</commit_message>
<xml_diff>
--- a/Documentos/Construcao/Definições arquitetura.docx
+++ b/Documentos/Construcao/Definições arquitetura.docx
@@ -169,11 +169,9 @@
       <w:r>
         <w:t xml:space="preserve">Apache </w:t>
       </w:r>
-      <w:proofErr w:type="spellStart"/>
       <w:r>
         <w:t>Tomcat</w:t>
       </w:r>
-      <w:proofErr w:type="spellEnd"/>
       <w:r>
         <w:t xml:space="preserve"> </w:t>
       </w:r>
@@ -213,19 +211,54 @@
           <w:numId w:val="1"/>
         </w:numPr>
       </w:pPr>
-      <w:proofErr w:type="spellStart"/>
       <w:r>
         <w:t>Spring</w:t>
       </w:r>
-      <w:proofErr w:type="spellEnd"/>
+      <w:r>
+        <w:t xml:space="preserve"> 3</w:t>
+      </w:r>
+    </w:p>
+    <w:p>
+      <w:pPr>
+        <w:pStyle w:val="PargrafodaLista"/>
+        <w:numPr>
+          <w:ilvl w:val="1"/>
+          <w:numId w:val="1"/>
+        </w:numPr>
+      </w:pPr>
+      <w:r>
+        <w:t>Hibernate</w:t>
+      </w:r>
       <w:r>
         <w:t xml:space="preserve"> </w:t>
       </w:r>
-      <w:proofErr w:type="gramStart"/>
-      <w:r>
-        <w:t>3</w:t>
-      </w:r>
-      <w:proofErr w:type="gramEnd"/>
+      <w:r>
+        <w:t>4</w:t>
+      </w:r>
+    </w:p>
+    <w:p>
+      <w:pPr>
+        <w:pStyle w:val="PargrafodaLista"/>
+        <w:ind w:left="792"/>
+      </w:pPr>
+    </w:p>
+    <w:p>
+      <w:pPr>
+        <w:pStyle w:val="PargrafodaLista"/>
+        <w:numPr>
+          <w:ilvl w:val="0"/>
+          <w:numId w:val="1"/>
+        </w:numPr>
+        <w:rPr>
+          <w:b/>
+        </w:rPr>
+      </w:pPr>
+      <w:r>
+        <w:rPr>
+          <w:b/>
+        </w:rPr>
+        <w:t>Padrões de projeto</w:t>
+      </w:r>
     </w:p>
     <w:p>
       <w:pPr>
@@ -235,42 +268,8 @@
           <w:numId w:val="1"/>
         </w:numPr>
       </w:pPr>
-      <w:proofErr w:type="spellStart"/>
-      <w:r>
-        <w:t>Hibernate</w:t>
-      </w:r>
-      <w:proofErr w:type="spellEnd"/>
-      <w:r>
-        <w:t xml:space="preserve"> </w:t>
-      </w:r>
-      <w:proofErr w:type="gramStart"/>
-      <w:r>
-        <w:t>4</w:t>
-      </w:r>
-      <w:proofErr w:type="gramEnd"/>
-    </w:p>
-    <w:p>
-      <w:pPr>
-        <w:pStyle w:val="PargrafodaLista"/>
-        <w:ind w:left="792"/>
-      </w:pPr>
-    </w:p>
-    <w:p>
-      <w:pPr>
-        <w:pStyle w:val="PargrafodaLista"/>
-        <w:numPr>
-          <w:ilvl w:val="0"/>
-          <w:numId w:val="1"/>
-        </w:numPr>
-        <w:rPr>
-          <w:b/>
-        </w:rPr>
-      </w:pPr>
-      <w:r>
-        <w:rPr>
-          <w:b/>
-        </w:rPr>
-        <w:t>Padrões de projeto</w:t>
+      <w:r>
+        <w:t>Modelo MVC</w:t>
       </w:r>
     </w:p>
     <w:p>
@@ -282,7 +281,7 @@
         </w:numPr>
       </w:pPr>
       <w:r>
-        <w:t>Modelo MVC</w:t>
+        <w:t>Facade</w:t>
       </w:r>
     </w:p>
     <w:p>
@@ -293,11 +292,9 @@
           <w:numId w:val="1"/>
         </w:numPr>
       </w:pPr>
-      <w:proofErr w:type="spellStart"/>
-      <w:r>
-        <w:t>Facade</w:t>
-      </w:r>
-      <w:proofErr w:type="spellEnd"/>
+      <w:r>
+        <w:t>Singleton</w:t>
+      </w:r>
     </w:p>
     <w:p>
       <w:pPr>
@@ -307,25 +304,9 @@
           <w:numId w:val="1"/>
         </w:numPr>
       </w:pPr>
-      <w:proofErr w:type="spellStart"/>
-      <w:r>
-        <w:t>Singleton</w:t>
-      </w:r>
-      <w:proofErr w:type="spellEnd"/>
-    </w:p>
-    <w:p>
-      <w:pPr>
-        <w:pStyle w:val="PargrafodaLista"/>
-        <w:numPr>
-          <w:ilvl w:val="1"/>
-          <w:numId w:val="1"/>
-        </w:numPr>
-      </w:pPr>
-      <w:proofErr w:type="spellStart"/>
       <w:r>
         <w:t>Controller</w:t>
       </w:r>
-      <w:proofErr w:type="spellEnd"/>
     </w:p>
     <w:p>
       <w:pPr>
@@ -406,15 +387,8 @@
         <w:t xml:space="preserve"> </w:t>
       </w:r>
       <w:r>
-        <w:t xml:space="preserve">+ </w:t>
-      </w:r>
-      <w:proofErr w:type="spellStart"/>
-      <w:proofErr w:type="gramStart"/>
-      <w:r>
-        <w:t>PrimeFaces</w:t>
-      </w:r>
-      <w:proofErr w:type="spellEnd"/>
-      <w:proofErr w:type="gramEnd"/>
+        <w:t>+ PrimeFaces</w:t>
+      </w:r>
       <w:r>
         <w:t xml:space="preserve"> 3.5</w:t>
       </w:r>
@@ -454,15 +428,16 @@
         </w:numPr>
       </w:pPr>
       <w:r>
-        <w:t xml:space="preserve">Demo do </w:t>
-      </w:r>
-      <w:proofErr w:type="spellStart"/>
-      <w:r>
-        <w:t>PrimeFaces</w:t>
-      </w:r>
-      <w:proofErr w:type="spellEnd"/>
-      <w:r>
-        <w:t xml:space="preserve"> para desenvolvimento:</w:t>
+        <w:t>“</w:t>
+      </w:r>
+      <w:r>
+        <w:t>Demo</w:t>
+      </w:r>
+      <w:r>
+        <w:t>”</w:t>
+      </w:r>
+      <w:r>
+        <w:t xml:space="preserve"> do PrimeFaces para desenvolvimento:</w:t>
       </w:r>
     </w:p>
     <w:p>
@@ -478,18 +453,6 @@
           <w:t>http://www.primefaces.org/showcase/ui/home.jsf</w:t>
         </w:r>
       </w:hyperlink>
-    </w:p>
-    <w:p>
-      <w:pPr>
-        <w:pStyle w:val="PargrafodaLista"/>
-        <w:numPr>
-          <w:ilvl w:val="1"/>
-          <w:numId w:val="1"/>
-        </w:numPr>
-      </w:pPr>
-      <w:r>
-        <w:t>GWT (apenas para a funcionalidade da agenda)</w:t>
-      </w:r>
     </w:p>
     <w:p>
       <w:pPr>

</xml_diff>